<commit_message>
New translations email 5-1 [template] partner email – invite revoked.docx (Vietnamese)
</commit_message>
<xml_diff>
--- a/public/email/crowdin/translations/vi/Email 5-1 [TEMPLATE] Partner email – invite revoked.docx
+++ b/public/email/crowdin/translations/vi/Email 5-1 [TEMPLATE] Partner email – invite revoked.docx
@@ -173,7 +173,7 @@
         <w:pStyle w:val="P68B1DB1-Normal3"/>
       </w:pPr>
       <w:r>
-        <w:t xml:space="preserve">We didn’t receive your documents on time</w:t>
+        <w:t xml:space="preserve">Chúng tôi không nhận được giấy tờ của bạn đúng hạn</w:t>
       </w:r>
     </w:p>
     <w:p/>
@@ -182,7 +182,7 @@
         <w:spacing w:after="200" w:lineRule="auto"/>
       </w:pPr>
       <w:r>
-        <w:t xml:space="preserve">Hi </w:t>
+        <w:t xml:space="preserve">Xin chào </w:t>
       </w:r>
       <w:r>
         <w:rPr>
@@ -199,7 +199,7 @@
         <w:spacing w:after="200" w:lineRule="auto"/>
       </w:pPr>
       <w:r>
-        <w:t xml:space="preserve">We didn’t receive your documents by the deadline (</w:t>
+        <w:t xml:space="preserve">Chúng tôi không nhận được giấy tờ bạn cần cung cấp cho chúng tôi trước thời hạn (</w:t>
       </w:r>
       <w:r>
         <w:rPr>
@@ -208,7 +208,7 @@
         <w:t xml:space="preserve">[DD Mmm YYYY]</w:t>
       </w:r>
       <w:r>
-        <w:t xml:space="preserve">). Unfortunately, we’re unable to proceed with your registration for the </w:t>
+        <w:t xml:space="preserve">). Vì vậy rất tiếc, chúng tôi không thể tiếp tục xử lý đơn đăng ký của bạn cho sự kiện </w:t>
       </w:r>
       <w:r>
         <w:rPr>
@@ -243,7 +243,7 @@
       </w:pPr>
       <w:commentRangeStart w:id="1"/>
       <w:r>
-        <w:t xml:space="preserve">If you have any questions, please contact us via </w:t>
+        <w:t xml:space="preserve">Nếu bạn cần hỗ trợ, vui lòng liên hệ với chúng tôi qua </w:t>
       </w:r>
       <w:hyperlink r:id="rId7">
         <w:r>
@@ -255,7 +255,7 @@
         </w:r>
       </w:hyperlink>
       <w:r>
-        <w:t xml:space="preserve"> or </w:t>
+        <w:t xml:space="preserve"> hoặc </w:t>
       </w:r>
       <w:hyperlink r:id="rId8">
         <w:r>
@@ -275,7 +275,7 @@
         <w:spacing w:after="200" w:lineRule="auto"/>
       </w:pPr>
       <w:r>
-        <w:t xml:space="preserve">If you have any questions, please contact your country manager, </w:t>
+        <w:t xml:space="preserve">Nếu bạn có bất kỳ thắc mắc nào, vui lòng liên hệ với giám đốc phụ trách quốc gia của bạn </w:t>
       </w:r>
       <w:r>
         <w:rPr>
@@ -284,7 +284,7 @@
         <w:t>[NAME]</w:t>
       </w:r>
       <w:r>
-        <w:t xml:space="preserve">, at </w:t>
+        <w:t xml:space="preserve">, qua email </w:t>
       </w:r>
       <w:r>
         <w:rPr>
@@ -293,7 +293,7 @@
         <w:t xml:space="preserve">[EMAIL ADDRESS]</w:t>
       </w:r>
       <w:r>
-        <w:t xml:space="preserve"> or </w:t>
+        <w:t xml:space="preserve"> hoặc số </w:t>
       </w:r>
       <w:r>
         <w:rPr>

</xml_diff>